<commit_message>
Updated to add documentation for db setup
</commit_message>
<xml_diff>
--- a/documents/pokestar_setup.docx
+++ b/documents/pokestar_setup.docx
@@ -86,361 +86,285 @@
           <w:numId w:val="1"/>
         </w:numPr>
       </w:pPr>
-      <w:proofErr w:type="spellStart"/>
       <w:r>
         <w:t>Discord.Net.Commands</w:t>
       </w:r>
-      <w:proofErr w:type="spellEnd"/>
-    </w:p>
-    <w:p>
-      <w:pPr>
-        <w:pStyle w:val="ListParagraph"/>
-        <w:numPr>
-          <w:ilvl w:val="1"/>
-          <w:numId w:val="1"/>
-        </w:numPr>
-      </w:pPr>
-      <w:proofErr w:type="spellStart"/>
+    </w:p>
+    <w:p>
+      <w:pPr>
+        <w:pStyle w:val="ListParagraph"/>
+        <w:numPr>
+          <w:ilvl w:val="1"/>
+          <w:numId w:val="1"/>
+        </w:numPr>
+      </w:pPr>
       <w:r>
         <w:t>Discord.Net.Core</w:t>
       </w:r>
-      <w:proofErr w:type="spellEnd"/>
-    </w:p>
-    <w:p>
-      <w:pPr>
-        <w:pStyle w:val="ListParagraph"/>
-        <w:numPr>
-          <w:ilvl w:val="1"/>
-          <w:numId w:val="1"/>
-        </w:numPr>
-      </w:pPr>
-      <w:proofErr w:type="spellStart"/>
+    </w:p>
+    <w:p>
+      <w:pPr>
+        <w:pStyle w:val="ListParagraph"/>
+        <w:numPr>
+          <w:ilvl w:val="1"/>
+          <w:numId w:val="1"/>
+        </w:numPr>
+      </w:pPr>
       <w:r>
         <w:t>Discord.Net.Rest</w:t>
       </w:r>
-      <w:proofErr w:type="spellEnd"/>
-    </w:p>
-    <w:p>
-      <w:pPr>
-        <w:pStyle w:val="ListParagraph"/>
-        <w:numPr>
-          <w:ilvl w:val="1"/>
-          <w:numId w:val="1"/>
-        </w:numPr>
-      </w:pPr>
-      <w:proofErr w:type="spellStart"/>
+    </w:p>
+    <w:p>
+      <w:pPr>
+        <w:pStyle w:val="ListParagraph"/>
+        <w:numPr>
+          <w:ilvl w:val="1"/>
+          <w:numId w:val="1"/>
+        </w:numPr>
+      </w:pPr>
       <w:r>
         <w:t>Discord.Net.Webhook</w:t>
       </w:r>
-      <w:proofErr w:type="spellEnd"/>
-    </w:p>
-    <w:p>
-      <w:pPr>
-        <w:pStyle w:val="ListParagraph"/>
-        <w:numPr>
-          <w:ilvl w:val="1"/>
-          <w:numId w:val="1"/>
-        </w:numPr>
-      </w:pPr>
-      <w:proofErr w:type="spellStart"/>
+    </w:p>
+    <w:p>
+      <w:pPr>
+        <w:pStyle w:val="ListParagraph"/>
+        <w:numPr>
+          <w:ilvl w:val="1"/>
+          <w:numId w:val="1"/>
+        </w:numPr>
+      </w:pPr>
       <w:r>
         <w:t>Discord.Net.WebSocket</w:t>
       </w:r>
-      <w:proofErr w:type="spellEnd"/>
-    </w:p>
-    <w:p>
-      <w:pPr>
-        <w:pStyle w:val="ListParagraph"/>
-        <w:numPr>
-          <w:ilvl w:val="1"/>
-          <w:numId w:val="1"/>
-        </w:numPr>
-      </w:pPr>
-      <w:proofErr w:type="spellStart"/>
-      <w:proofErr w:type="gramStart"/>
+    </w:p>
+    <w:p>
+      <w:pPr>
+        <w:pStyle w:val="ListParagraph"/>
+        <w:numPr>
+          <w:ilvl w:val="1"/>
+          <w:numId w:val="1"/>
+        </w:numPr>
+      </w:pPr>
       <w:r>
         <w:t>Microsoft.Bci.AsyncInterfaces</w:t>
       </w:r>
-      <w:proofErr w:type="spellEnd"/>
-      <w:proofErr w:type="gramEnd"/>
-    </w:p>
-    <w:p>
-      <w:pPr>
-        <w:pStyle w:val="ListParagraph"/>
-        <w:numPr>
-          <w:ilvl w:val="1"/>
-          <w:numId w:val="1"/>
-        </w:numPr>
-      </w:pPr>
-      <w:proofErr w:type="spellStart"/>
-      <w:proofErr w:type="gramStart"/>
+    </w:p>
+    <w:p>
+      <w:pPr>
+        <w:pStyle w:val="ListParagraph"/>
+        <w:numPr>
+          <w:ilvl w:val="1"/>
+          <w:numId w:val="1"/>
+        </w:numPr>
+      </w:pPr>
       <w:r>
         <w:t>Microsoft.Code.Analysis.FxCopAnalyzers</w:t>
       </w:r>
-      <w:proofErr w:type="spellEnd"/>
-      <w:proofErr w:type="gramEnd"/>
-    </w:p>
-    <w:p>
-      <w:pPr>
-        <w:pStyle w:val="ListParagraph"/>
-        <w:numPr>
-          <w:ilvl w:val="1"/>
-          <w:numId w:val="1"/>
-        </w:numPr>
-      </w:pPr>
-      <w:proofErr w:type="spellStart"/>
-      <w:proofErr w:type="gramStart"/>
+    </w:p>
+    <w:p>
+      <w:pPr>
+        <w:pStyle w:val="ListParagraph"/>
+        <w:numPr>
+          <w:ilvl w:val="1"/>
+          <w:numId w:val="1"/>
+        </w:numPr>
+      </w:pPr>
       <w:r>
         <w:t>Microsoft.CodeAnalysis.VersionCheckAnalyzer</w:t>
       </w:r>
-      <w:proofErr w:type="spellEnd"/>
-      <w:proofErr w:type="gramEnd"/>
-    </w:p>
-    <w:p>
-      <w:pPr>
-        <w:pStyle w:val="ListParagraph"/>
-        <w:numPr>
-          <w:ilvl w:val="1"/>
-          <w:numId w:val="1"/>
-        </w:numPr>
-      </w:pPr>
-      <w:proofErr w:type="spellStart"/>
-      <w:proofErr w:type="gramStart"/>
+    </w:p>
+    <w:p>
+      <w:pPr>
+        <w:pStyle w:val="ListParagraph"/>
+        <w:numPr>
+          <w:ilvl w:val="1"/>
+          <w:numId w:val="1"/>
+        </w:numPr>
+      </w:pPr>
       <w:r>
         <w:t>Microsoft.CodeQuality.Analyzers</w:t>
       </w:r>
-      <w:proofErr w:type="spellEnd"/>
-      <w:proofErr w:type="gramEnd"/>
-    </w:p>
-    <w:p>
-      <w:pPr>
-        <w:pStyle w:val="ListParagraph"/>
-        <w:numPr>
-          <w:ilvl w:val="1"/>
-          <w:numId w:val="1"/>
-        </w:numPr>
-      </w:pPr>
-      <w:proofErr w:type="spellStart"/>
-      <w:proofErr w:type="gramStart"/>
+    </w:p>
+    <w:p>
+      <w:pPr>
+        <w:pStyle w:val="ListParagraph"/>
+        <w:numPr>
+          <w:ilvl w:val="1"/>
+          <w:numId w:val="1"/>
+        </w:numPr>
+      </w:pPr>
       <w:r>
         <w:t>Microsoft.Extensions.DependencyInjection</w:t>
       </w:r>
-      <w:proofErr w:type="spellEnd"/>
-      <w:proofErr w:type="gramEnd"/>
-    </w:p>
-    <w:p>
-      <w:pPr>
-        <w:pStyle w:val="ListParagraph"/>
-        <w:numPr>
-          <w:ilvl w:val="1"/>
-          <w:numId w:val="1"/>
-        </w:numPr>
-      </w:pPr>
-      <w:proofErr w:type="spellStart"/>
-      <w:proofErr w:type="gramStart"/>
+    </w:p>
+    <w:p>
+      <w:pPr>
+        <w:pStyle w:val="ListParagraph"/>
+        <w:numPr>
+          <w:ilvl w:val="1"/>
+          <w:numId w:val="1"/>
+        </w:numPr>
+      </w:pPr>
       <w:r>
         <w:t>Microsoft.Extensions.DependencyInjection.Abstractions</w:t>
       </w:r>
-      <w:proofErr w:type="spellEnd"/>
-      <w:proofErr w:type="gramEnd"/>
-    </w:p>
-    <w:p>
-      <w:pPr>
-        <w:pStyle w:val="ListParagraph"/>
-        <w:numPr>
-          <w:ilvl w:val="1"/>
-          <w:numId w:val="1"/>
-        </w:numPr>
-      </w:pPr>
-      <w:proofErr w:type="spellStart"/>
-      <w:proofErr w:type="gramStart"/>
+    </w:p>
+    <w:p>
+      <w:pPr>
+        <w:pStyle w:val="ListParagraph"/>
+        <w:numPr>
+          <w:ilvl w:val="1"/>
+          <w:numId w:val="1"/>
+        </w:numPr>
+      </w:pPr>
       <w:r>
         <w:t>Microsoft.NetCore.Analyzers</w:t>
       </w:r>
-      <w:proofErr w:type="spellEnd"/>
-      <w:proofErr w:type="gramEnd"/>
-    </w:p>
-    <w:p>
-      <w:pPr>
-        <w:pStyle w:val="ListParagraph"/>
-        <w:numPr>
-          <w:ilvl w:val="1"/>
-          <w:numId w:val="1"/>
-        </w:numPr>
-      </w:pPr>
-      <w:proofErr w:type="spellStart"/>
-      <w:proofErr w:type="gramStart"/>
+    </w:p>
+    <w:p>
+      <w:pPr>
+        <w:pStyle w:val="ListParagraph"/>
+        <w:numPr>
+          <w:ilvl w:val="1"/>
+          <w:numId w:val="1"/>
+        </w:numPr>
+      </w:pPr>
       <w:r>
         <w:t>Microsoft.NetFramework.Analyzers</w:t>
       </w:r>
-      <w:proofErr w:type="spellEnd"/>
-      <w:proofErr w:type="gramEnd"/>
-    </w:p>
-    <w:p>
-      <w:pPr>
-        <w:pStyle w:val="ListParagraph"/>
-        <w:numPr>
-          <w:ilvl w:val="1"/>
-          <w:numId w:val="1"/>
-        </w:numPr>
-      </w:pPr>
-      <w:proofErr w:type="spellStart"/>
+    </w:p>
+    <w:p>
+      <w:pPr>
+        <w:pStyle w:val="ListParagraph"/>
+        <w:numPr>
+          <w:ilvl w:val="1"/>
+          <w:numId w:val="1"/>
+        </w:numPr>
+      </w:pPr>
       <w:r>
         <w:t>Newtonsoft.Json</w:t>
       </w:r>
-      <w:proofErr w:type="spellEnd"/>
-    </w:p>
-    <w:p>
-      <w:pPr>
-        <w:pStyle w:val="ListParagraph"/>
-        <w:numPr>
-          <w:ilvl w:val="1"/>
-          <w:numId w:val="1"/>
-        </w:numPr>
-      </w:pPr>
-      <w:proofErr w:type="spellStart"/>
+    </w:p>
+    <w:p>
+      <w:pPr>
+        <w:pStyle w:val="ListParagraph"/>
+        <w:numPr>
+          <w:ilvl w:val="1"/>
+          <w:numId w:val="1"/>
+        </w:numPr>
+      </w:pPr>
       <w:r>
         <w:t>System.Buffers</w:t>
       </w:r>
-      <w:proofErr w:type="spellEnd"/>
-    </w:p>
-    <w:p>
-      <w:pPr>
-        <w:pStyle w:val="ListParagraph"/>
-        <w:numPr>
-          <w:ilvl w:val="1"/>
-          <w:numId w:val="1"/>
-        </w:numPr>
-      </w:pPr>
-      <w:proofErr w:type="spellStart"/>
-      <w:proofErr w:type="gramStart"/>
+    </w:p>
+    <w:p>
+      <w:pPr>
+        <w:pStyle w:val="ListParagraph"/>
+        <w:numPr>
+          <w:ilvl w:val="1"/>
+          <w:numId w:val="1"/>
+        </w:numPr>
+      </w:pPr>
       <w:r>
         <w:t>System.Collections.Immutable</w:t>
       </w:r>
-      <w:proofErr w:type="spellEnd"/>
-      <w:proofErr w:type="gramEnd"/>
-    </w:p>
-    <w:p>
-      <w:pPr>
-        <w:pStyle w:val="ListParagraph"/>
-        <w:numPr>
-          <w:ilvl w:val="1"/>
-          <w:numId w:val="1"/>
-        </w:numPr>
-      </w:pPr>
-      <w:proofErr w:type="spellStart"/>
-      <w:proofErr w:type="gramStart"/>
+    </w:p>
+    <w:p>
+      <w:pPr>
+        <w:pStyle w:val="ListParagraph"/>
+        <w:numPr>
+          <w:ilvl w:val="1"/>
+          <w:numId w:val="1"/>
+        </w:numPr>
+      </w:pPr>
       <w:r>
         <w:t>System.Interactive.Async</w:t>
       </w:r>
-      <w:proofErr w:type="spellEnd"/>
-      <w:proofErr w:type="gramEnd"/>
-    </w:p>
-    <w:p>
-      <w:pPr>
-        <w:pStyle w:val="ListParagraph"/>
-        <w:numPr>
-          <w:ilvl w:val="1"/>
-          <w:numId w:val="1"/>
-        </w:numPr>
-      </w:pPr>
-      <w:proofErr w:type="spellStart"/>
-      <w:proofErr w:type="gramStart"/>
+    </w:p>
+    <w:p>
+      <w:pPr>
+        <w:pStyle w:val="ListParagraph"/>
+        <w:numPr>
+          <w:ilvl w:val="1"/>
+          <w:numId w:val="1"/>
+        </w:numPr>
+      </w:pPr>
       <w:r>
         <w:t>System.Linq.Async</w:t>
       </w:r>
-      <w:proofErr w:type="spellEnd"/>
-      <w:proofErr w:type="gramEnd"/>
-    </w:p>
-    <w:p>
-      <w:pPr>
-        <w:pStyle w:val="ListParagraph"/>
-        <w:numPr>
-          <w:ilvl w:val="1"/>
-          <w:numId w:val="1"/>
-        </w:numPr>
-      </w:pPr>
-      <w:proofErr w:type="spellStart"/>
+    </w:p>
+    <w:p>
+      <w:pPr>
+        <w:pStyle w:val="ListParagraph"/>
+        <w:numPr>
+          <w:ilvl w:val="1"/>
+          <w:numId w:val="1"/>
+        </w:numPr>
+      </w:pPr>
       <w:r>
         <w:t>System.Memory</w:t>
       </w:r>
-      <w:proofErr w:type="spellEnd"/>
-    </w:p>
-    <w:p>
-      <w:pPr>
-        <w:pStyle w:val="ListParagraph"/>
-        <w:numPr>
-          <w:ilvl w:val="1"/>
-          <w:numId w:val="1"/>
-        </w:numPr>
-      </w:pPr>
-      <w:proofErr w:type="spellStart"/>
-      <w:proofErr w:type="gramStart"/>
+    </w:p>
+    <w:p>
+      <w:pPr>
+        <w:pStyle w:val="ListParagraph"/>
+        <w:numPr>
+          <w:ilvl w:val="1"/>
+          <w:numId w:val="1"/>
+        </w:numPr>
+      </w:pPr>
       <w:r>
         <w:t>System.Numerics.Vectors</w:t>
       </w:r>
-      <w:proofErr w:type="spellEnd"/>
-      <w:proofErr w:type="gramEnd"/>
-    </w:p>
-    <w:p>
-      <w:pPr>
-        <w:pStyle w:val="ListParagraph"/>
-        <w:numPr>
-          <w:ilvl w:val="1"/>
-          <w:numId w:val="1"/>
-        </w:numPr>
-      </w:pPr>
-      <w:proofErr w:type="spellStart"/>
-      <w:proofErr w:type="gramStart"/>
+    </w:p>
+    <w:p>
+      <w:pPr>
+        <w:pStyle w:val="ListParagraph"/>
+        <w:numPr>
+          <w:ilvl w:val="1"/>
+          <w:numId w:val="1"/>
+        </w:numPr>
+      </w:pPr>
       <w:r>
         <w:t>System.Runtime.CompilerServices.Unsafe</w:t>
       </w:r>
-      <w:proofErr w:type="spellEnd"/>
-      <w:proofErr w:type="gramEnd"/>
-    </w:p>
-    <w:p>
-      <w:pPr>
-        <w:pStyle w:val="ListParagraph"/>
-        <w:numPr>
-          <w:ilvl w:val="1"/>
-          <w:numId w:val="1"/>
-        </w:numPr>
-      </w:pPr>
-      <w:proofErr w:type="spellStart"/>
-      <w:proofErr w:type="gramStart"/>
+    </w:p>
+    <w:p>
+      <w:pPr>
+        <w:pStyle w:val="ListParagraph"/>
+        <w:numPr>
+          <w:ilvl w:val="1"/>
+          <w:numId w:val="1"/>
+        </w:numPr>
+      </w:pPr>
       <w:r>
         <w:t>System.Threading.Tasks.Extensions</w:t>
       </w:r>
-      <w:proofErr w:type="spellEnd"/>
-      <w:proofErr w:type="gramEnd"/>
-    </w:p>
-    <w:p>
-      <w:pPr>
-        <w:pStyle w:val="ListParagraph"/>
-        <w:numPr>
-          <w:ilvl w:val="1"/>
-          <w:numId w:val="1"/>
-        </w:numPr>
-      </w:pPr>
-      <w:proofErr w:type="spellStart"/>
+    </w:p>
+    <w:p>
+      <w:pPr>
+        <w:pStyle w:val="ListParagraph"/>
+        <w:numPr>
+          <w:ilvl w:val="1"/>
+          <w:numId w:val="1"/>
+        </w:numPr>
+      </w:pPr>
       <w:r>
         <w:t>Tesseract.Net.SDK</w:t>
       </w:r>
-      <w:proofErr w:type="spellEnd"/>
-    </w:p>
-    <w:p>
-      <w:pPr>
-        <w:pStyle w:val="ListParagraph"/>
-        <w:numPr>
-          <w:ilvl w:val="1"/>
-          <w:numId w:val="1"/>
-        </w:numPr>
-      </w:pPr>
-      <w:proofErr w:type="spellStart"/>
+    </w:p>
+    <w:p>
+      <w:pPr>
+        <w:pStyle w:val="ListParagraph"/>
+        <w:numPr>
+          <w:ilvl w:val="1"/>
+          <w:numId w:val="1"/>
+        </w:numPr>
+      </w:pPr>
       <w:r>
         <w:t>HtmlAgilityPack</w:t>
       </w:r>
-      <w:proofErr w:type="spellEnd"/>
     </w:p>
     <w:p>
       <w:pPr>
@@ -463,33 +387,20 @@
         </w:numPr>
       </w:pPr>
       <w:r>
-        <w:t xml:space="preserve">Copy the bot token to the </w:t>
-      </w:r>
-      <w:proofErr w:type="spellStart"/>
-      <w:r>
-        <w:t>env.json</w:t>
-      </w:r>
-      <w:proofErr w:type="spellEnd"/>
-      <w:r>
-        <w:t xml:space="preserve"> file replacing the indicated text</w:t>
-      </w:r>
-    </w:p>
-    <w:p>
-      <w:pPr>
-        <w:pStyle w:val="ListParagraph"/>
-        <w:numPr>
-          <w:ilvl w:val="0"/>
-          <w:numId w:val="1"/>
-        </w:numPr>
-      </w:pPr>
-      <w:r>
-        <w:t xml:space="preserve">Run </w:t>
-      </w:r>
-      <w:proofErr w:type="spellStart"/>
-      <w:r>
-        <w:t>setup_dev</w:t>
-      </w:r>
-      <w:proofErr w:type="spellEnd"/>
+        <w:t>Copy the bot token to the env.json file replacing the indicated text</w:t>
+      </w:r>
+    </w:p>
+    <w:p>
+      <w:pPr>
+        <w:pStyle w:val="ListParagraph"/>
+        <w:numPr>
+          <w:ilvl w:val="0"/>
+          <w:numId w:val="1"/>
+        </w:numPr>
+      </w:pPr>
+      <w:r>
+        <w:t>Run setup_dev</w:t>
+      </w:r>
     </w:p>
     <w:p>
       <w:pPr>
@@ -523,15 +434,7 @@
         </w:numPr>
       </w:pPr>
       <w:r>
-        <w:t xml:space="preserve">Copy the bot token to the </w:t>
-      </w:r>
-      <w:proofErr w:type="spellStart"/>
-      <w:r>
-        <w:t>env.json</w:t>
-      </w:r>
-      <w:proofErr w:type="spellEnd"/>
-      <w:r>
-        <w:t xml:space="preserve"> file replacing the indicated text</w:t>
+        <w:t>Copy the bot token to the env.json file replacing the indicated text</w:t>
       </w:r>
     </w:p>
     <w:p>
@@ -543,13 +446,604 @@
         </w:numPr>
       </w:pPr>
       <w:r>
-        <w:t xml:space="preserve">Run </w:t>
-      </w:r>
-      <w:proofErr w:type="spellStart"/>
-      <w:r>
-        <w:t>setup_dev</w:t>
-      </w:r>
-      <w:proofErr w:type="spellEnd"/>
+        <w:t>Run setup_dev</w:t>
+      </w:r>
+    </w:p>
+    <w:p>
+      <w:pPr>
+        <w:pStyle w:val="Heading1"/>
+      </w:pPr>
+      <w:r>
+        <w:t>Database</w:t>
+      </w:r>
+      <w:r>
+        <w:t xml:space="preserve"> Server</w:t>
+      </w:r>
+      <w:r>
+        <w:t xml:space="preserve"> Setup</w:t>
+      </w:r>
+    </w:p>
+    <w:p>
+      <w:pPr>
+        <w:pStyle w:val="ListParagraph"/>
+        <w:numPr>
+          <w:ilvl w:val="0"/>
+          <w:numId w:val="4"/>
+        </w:numPr>
+      </w:pPr>
+      <w:r>
+        <w:t xml:space="preserve">Go to </w:t>
+      </w:r>
+      <w:hyperlink r:id="rId6" w:history="1">
+        <w:r>
+          <w:rPr>
+            <w:rStyle w:val="Hyperlink"/>
+          </w:rPr>
+          <w:t>https://www.microsoft.com/en-us/sql-server/sql-server-downloads</w:t>
+        </w:r>
+      </w:hyperlink>
+    </w:p>
+    <w:p>
+      <w:pPr>
+        <w:pStyle w:val="ListParagraph"/>
+        <w:numPr>
+          <w:ilvl w:val="0"/>
+          <w:numId w:val="4"/>
+        </w:numPr>
+      </w:pPr>
+      <w:r>
+        <w:t xml:space="preserve">Download the free developer version of </w:t>
+      </w:r>
+      <w:r>
+        <w:t>SQL</w:t>
+      </w:r>
+      <w:r>
+        <w:t xml:space="preserve"> server.</w:t>
+      </w:r>
+    </w:p>
+    <w:p>
+      <w:pPr>
+        <w:pStyle w:val="ListParagraph"/>
+        <w:numPr>
+          <w:ilvl w:val="0"/>
+          <w:numId w:val="4"/>
+        </w:numPr>
+      </w:pPr>
+      <w:r>
+        <w:lastRenderedPageBreak/>
+        <w:t>Run the downloaded executable file</w:t>
+      </w:r>
+    </w:p>
+    <w:p>
+      <w:pPr>
+        <w:pStyle w:val="ListParagraph"/>
+        <w:numPr>
+          <w:ilvl w:val="0"/>
+          <w:numId w:val="4"/>
+        </w:numPr>
+      </w:pPr>
+      <w:r>
+        <w:t>Select the basic installation process</w:t>
+      </w:r>
+    </w:p>
+    <w:p>
+      <w:pPr>
+        <w:pStyle w:val="ListParagraph"/>
+        <w:numPr>
+          <w:ilvl w:val="0"/>
+          <w:numId w:val="4"/>
+        </w:numPr>
+      </w:pPr>
+      <w:r>
+        <w:t xml:space="preserve">Continue to install the server. </w:t>
+      </w:r>
+    </w:p>
+    <w:p>
+      <w:pPr>
+        <w:pStyle w:val="ListParagraph"/>
+        <w:numPr>
+          <w:ilvl w:val="1"/>
+          <w:numId w:val="4"/>
+        </w:numPr>
+      </w:pPr>
+      <w:r>
+        <w:t>Note the installer may require a restart. Perform the restart and rerun the installer.</w:t>
+      </w:r>
+    </w:p>
+    <w:p>
+      <w:pPr>
+        <w:pStyle w:val="ListParagraph"/>
+        <w:numPr>
+          <w:ilvl w:val="0"/>
+          <w:numId w:val="4"/>
+        </w:numPr>
+      </w:pPr>
+      <w:r>
+        <w:t xml:space="preserve">Upon completion of the installation </w:t>
+      </w:r>
+      <w:r>
+        <w:t>click the customize option</w:t>
+      </w:r>
+    </w:p>
+    <w:p>
+      <w:pPr>
+        <w:pStyle w:val="ListParagraph"/>
+        <w:numPr>
+          <w:ilvl w:val="0"/>
+          <w:numId w:val="4"/>
+        </w:numPr>
+      </w:pPr>
+      <w:r>
+        <w:t>In new dialog on the Microsoft updates section click next</w:t>
+      </w:r>
+    </w:p>
+    <w:p>
+      <w:pPr>
+        <w:pStyle w:val="ListParagraph"/>
+        <w:numPr>
+          <w:ilvl w:val="0"/>
+          <w:numId w:val="4"/>
+        </w:numPr>
+      </w:pPr>
+      <w:r>
+        <w:t>In the Installation type section select “Perform a new installation” and click next</w:t>
+      </w:r>
+    </w:p>
+    <w:p>
+      <w:pPr>
+        <w:pStyle w:val="ListParagraph"/>
+        <w:numPr>
+          <w:ilvl w:val="0"/>
+          <w:numId w:val="4"/>
+        </w:numPr>
+      </w:pPr>
+      <w:r>
+        <w:t>In the Product key section select “Specify a free edition” and select developer, then click next</w:t>
+      </w:r>
+    </w:p>
+    <w:p>
+      <w:pPr>
+        <w:pStyle w:val="ListParagraph"/>
+        <w:numPr>
+          <w:ilvl w:val="0"/>
+          <w:numId w:val="4"/>
+        </w:numPr>
+      </w:pPr>
+      <w:r>
+        <w:t>After reviewing the license terms click next</w:t>
+      </w:r>
+    </w:p>
+    <w:p>
+      <w:pPr>
+        <w:pStyle w:val="ListParagraph"/>
+        <w:numPr>
+          <w:ilvl w:val="0"/>
+          <w:numId w:val="4"/>
+        </w:numPr>
+      </w:pPr>
+      <w:r>
+        <w:t>In the feature selection section select “Database Engine Services” and select next</w:t>
+      </w:r>
+    </w:p>
+    <w:p>
+      <w:pPr>
+        <w:pStyle w:val="ListParagraph"/>
+        <w:numPr>
+          <w:ilvl w:val="0"/>
+          <w:numId w:val="4"/>
+        </w:numPr>
+      </w:pPr>
+      <w:r>
+        <w:t xml:space="preserve">In instance Configuration select Named Instance </w:t>
+      </w:r>
+      <w:r>
+        <w:t>and set POGO_DB as the name then click next</w:t>
+      </w:r>
+    </w:p>
+    <w:p>
+      <w:pPr>
+        <w:pStyle w:val="ListParagraph"/>
+        <w:numPr>
+          <w:ilvl w:val="1"/>
+          <w:numId w:val="4"/>
+        </w:numPr>
+      </w:pPr>
+      <w:r>
+        <w:t>Note the instance id should automatically update to POGO_DB</w:t>
+      </w:r>
+    </w:p>
+    <w:p>
+      <w:pPr>
+        <w:pStyle w:val="ListParagraph"/>
+        <w:numPr>
+          <w:ilvl w:val="0"/>
+          <w:numId w:val="4"/>
+        </w:numPr>
+      </w:pPr>
+      <w:r>
+        <w:t>Click next in Server Configuration section</w:t>
+      </w:r>
+    </w:p>
+    <w:p>
+      <w:pPr>
+        <w:pStyle w:val="ListParagraph"/>
+        <w:numPr>
+          <w:ilvl w:val="0"/>
+          <w:numId w:val="4"/>
+        </w:numPr>
+      </w:pPr>
+      <w:r>
+        <w:t>In the Database Engine Configuration section in the Authentication Mode section select Mixed Mode</w:t>
+      </w:r>
+    </w:p>
+    <w:p>
+      <w:pPr>
+        <w:pStyle w:val="ListParagraph"/>
+        <w:numPr>
+          <w:ilvl w:val="0"/>
+          <w:numId w:val="4"/>
+        </w:numPr>
+      </w:pPr>
+      <w:r>
+        <w:t>Enter a password and confirm the password</w:t>
+      </w:r>
+    </w:p>
+    <w:p>
+      <w:pPr>
+        <w:pStyle w:val="ListParagraph"/>
+        <w:numPr>
+          <w:ilvl w:val="0"/>
+          <w:numId w:val="4"/>
+        </w:numPr>
+      </w:pPr>
+      <w:r>
+        <w:t>Click on add current user then click next</w:t>
+      </w:r>
+    </w:p>
+    <w:p>
+      <w:pPr>
+        <w:pStyle w:val="ListParagraph"/>
+        <w:numPr>
+          <w:ilvl w:val="0"/>
+          <w:numId w:val="4"/>
+        </w:numPr>
+      </w:pPr>
+      <w:r>
+        <w:t>In Ready to Install review information and click install</w:t>
+      </w:r>
+    </w:p>
+    <w:p>
+      <w:pPr>
+        <w:pStyle w:val="Heading1"/>
+      </w:pPr>
+      <w:r>
+        <w:t>SQL Server Management Studio</w:t>
+      </w:r>
+    </w:p>
+    <w:p>
+      <w:pPr>
+        <w:pStyle w:val="ListParagraph"/>
+        <w:numPr>
+          <w:ilvl w:val="0"/>
+          <w:numId w:val="5"/>
+        </w:numPr>
+      </w:pPr>
+      <w:r>
+        <w:t xml:space="preserve">Go to </w:t>
+      </w:r>
+      <w:hyperlink r:id="rId7" w:history="1">
+        <w:r>
+          <w:rPr>
+            <w:rStyle w:val="Hyperlink"/>
+          </w:rPr>
+          <w:t>https://docs.microsoft.com/en-us/sql/ssms/download-sql-server-management-studio-ssms?view=sql-server-ver15</w:t>
+        </w:r>
+      </w:hyperlink>
+      <w:r>
+        <w:t xml:space="preserve"> </w:t>
+      </w:r>
+    </w:p>
+    <w:p>
+      <w:pPr>
+        <w:pStyle w:val="ListParagraph"/>
+        <w:numPr>
+          <w:ilvl w:val="0"/>
+          <w:numId w:val="5"/>
+        </w:numPr>
+      </w:pPr>
+      <w:r>
+        <w:t>Download SQL Server Management Studio (SMSS)</w:t>
+      </w:r>
+    </w:p>
+    <w:p>
+      <w:pPr>
+        <w:pStyle w:val="ListParagraph"/>
+        <w:numPr>
+          <w:ilvl w:val="0"/>
+          <w:numId w:val="5"/>
+        </w:numPr>
+      </w:pPr>
+      <w:r>
+        <w:t>Run the downloaded executable</w:t>
+      </w:r>
+    </w:p>
+    <w:p>
+      <w:pPr>
+        <w:pStyle w:val="ListParagraph"/>
+        <w:numPr>
+          <w:ilvl w:val="0"/>
+          <w:numId w:val="5"/>
+        </w:numPr>
+      </w:pPr>
+      <w:r>
+        <w:t>Install SMSS</w:t>
+      </w:r>
+    </w:p>
+    <w:p>
+      <w:pPr>
+        <w:pStyle w:val="ListParagraph"/>
+        <w:numPr>
+          <w:ilvl w:val="0"/>
+          <w:numId w:val="5"/>
+        </w:numPr>
+      </w:pPr>
+      <w:r>
+        <w:t>Restart the computer</w:t>
+      </w:r>
+    </w:p>
+    <w:p>
+      <w:pPr>
+        <w:pStyle w:val="Heading1"/>
+      </w:pPr>
+      <w:r>
+        <w:t>Database Setup</w:t>
+      </w:r>
+    </w:p>
+    <w:p>
+      <w:pPr>
+        <w:pStyle w:val="ListParagraph"/>
+        <w:numPr>
+          <w:ilvl w:val="0"/>
+          <w:numId w:val="6"/>
+        </w:numPr>
+      </w:pPr>
+      <w:r>
+        <w:t xml:space="preserve">Open </w:t>
+      </w:r>
+      <w:r>
+        <w:t>SQL Server Management Studio (SMSS)</w:t>
+      </w:r>
+    </w:p>
+    <w:p>
+      <w:pPr>
+        <w:pStyle w:val="ListParagraph"/>
+        <w:numPr>
+          <w:ilvl w:val="0"/>
+          <w:numId w:val="6"/>
+        </w:numPr>
+      </w:pPr>
+      <w:r>
+        <w:t>For server name select the dropdown then select “Browse for more…”</w:t>
+      </w:r>
+    </w:p>
+    <w:p>
+      <w:pPr>
+        <w:pStyle w:val="ListParagraph"/>
+        <w:numPr>
+          <w:ilvl w:val="0"/>
+          <w:numId w:val="6"/>
+        </w:numPr>
+      </w:pPr>
+      <w:r>
+        <w:t xml:space="preserve">Open the “Database Engine” section and select the </w:t>
+      </w:r>
+      <w:r>
+        <w:t>database named: CPU\SERVER</w:t>
+      </w:r>
+    </w:p>
+    <w:p>
+      <w:pPr>
+        <w:pStyle w:val="ListParagraph"/>
+        <w:numPr>
+          <w:ilvl w:val="1"/>
+          <w:numId w:val="6"/>
+        </w:numPr>
+      </w:pPr>
+      <w:r>
+        <w:t>Note CPU is the name of the machine running the database</w:t>
+      </w:r>
+    </w:p>
+    <w:p>
+      <w:pPr>
+        <w:pStyle w:val="ListParagraph"/>
+        <w:numPr>
+          <w:ilvl w:val="1"/>
+          <w:numId w:val="6"/>
+        </w:numPr>
+      </w:pPr>
+      <w:r>
+        <w:t>Note SERVER is the name that was set for the database</w:t>
+      </w:r>
+    </w:p>
+    <w:p>
+      <w:pPr>
+        <w:pStyle w:val="ListParagraph"/>
+        <w:numPr>
+          <w:ilvl w:val="0"/>
+          <w:numId w:val="6"/>
+        </w:numPr>
+      </w:pPr>
+      <w:r>
+        <w:t>Click connect</w:t>
+      </w:r>
+    </w:p>
+    <w:p>
+      <w:pPr>
+        <w:pStyle w:val="ListParagraph"/>
+        <w:numPr>
+          <w:ilvl w:val="0"/>
+          <w:numId w:val="6"/>
+        </w:numPr>
+      </w:pPr>
+      <w:r>
+        <w:t>In the Object Explorer right click on the Databases folder</w:t>
+      </w:r>
+    </w:p>
+    <w:p>
+      <w:pPr>
+        <w:pStyle w:val="ListParagraph"/>
+        <w:numPr>
+          <w:ilvl w:val="0"/>
+          <w:numId w:val="6"/>
+        </w:numPr>
+      </w:pPr>
+      <w:r>
+        <w:t>Select Restore Database.</w:t>
+      </w:r>
+    </w:p>
+    <w:p>
+      <w:pPr>
+        <w:pStyle w:val="ListParagraph"/>
+        <w:numPr>
+          <w:ilvl w:val="0"/>
+          <w:numId w:val="6"/>
+        </w:numPr>
+      </w:pPr>
+      <w:r>
+        <w:t>In the source section select Device then click on the “…” button</w:t>
+      </w:r>
+    </w:p>
+    <w:p>
+      <w:pPr>
+        <w:pStyle w:val="ListParagraph"/>
+        <w:numPr>
+          <w:ilvl w:val="0"/>
+          <w:numId w:val="6"/>
+        </w:numPr>
+      </w:pPr>
+      <w:r>
+        <w:t>Select Add and find the folder containing the POGO_DB_Backup.bak. Select the .bak file</w:t>
+      </w:r>
+    </w:p>
+    <w:p>
+      <w:pPr>
+        <w:pStyle w:val="ListParagraph"/>
+        <w:numPr>
+          <w:ilvl w:val="0"/>
+          <w:numId w:val="6"/>
+        </w:numPr>
+      </w:pPr>
+      <w:r>
+        <w:t>Click Ok, then Ok again and the database will restore from the backup file</w:t>
+      </w:r>
+    </w:p>
+    <w:p>
+      <w:pPr>
+        <w:pStyle w:val="Heading1"/>
+      </w:pPr>
+      <w:r>
+        <w:t>Connection String</w:t>
+      </w:r>
+    </w:p>
+    <w:p>
+      <w:pPr>
+        <w:pStyle w:val="ListParagraph"/>
+        <w:numPr>
+          <w:ilvl w:val="0"/>
+          <w:numId w:val="7"/>
+        </w:numPr>
+      </w:pPr>
+      <w:r>
+        <w:t>Go to Tools- &gt; Connect to Database</w:t>
+      </w:r>
+    </w:p>
+    <w:p>
+      <w:pPr>
+        <w:pStyle w:val="ListParagraph"/>
+        <w:numPr>
+          <w:ilvl w:val="0"/>
+          <w:numId w:val="7"/>
+        </w:numPr>
+      </w:pPr>
+      <w:r>
+        <w:t xml:space="preserve">Set the data source to </w:t>
+      </w:r>
+      <w:r>
+        <w:t>Microsoft SQL Server (SqlClient)</w:t>
+      </w:r>
+    </w:p>
+    <w:p>
+      <w:pPr>
+        <w:pStyle w:val="ListParagraph"/>
+        <w:numPr>
+          <w:ilvl w:val="0"/>
+          <w:numId w:val="7"/>
+        </w:numPr>
+      </w:pPr>
+      <w:r>
+        <w:lastRenderedPageBreak/>
+        <w:t>Select the server name</w:t>
+      </w:r>
+    </w:p>
+    <w:p>
+      <w:pPr>
+        <w:pStyle w:val="ListParagraph"/>
+        <w:numPr>
+          <w:ilvl w:val="0"/>
+          <w:numId w:val="7"/>
+        </w:numPr>
+      </w:pPr>
+      <w:r>
+        <w:t>Select the database name</w:t>
+      </w:r>
+    </w:p>
+    <w:p>
+      <w:pPr>
+        <w:pStyle w:val="ListParagraph"/>
+        <w:numPr>
+          <w:ilvl w:val="0"/>
+          <w:numId w:val="7"/>
+        </w:numPr>
+      </w:pPr>
+      <w:r>
+        <w:t>Test the connection then click Ok</w:t>
+      </w:r>
+    </w:p>
+    <w:p>
+      <w:pPr>
+        <w:pStyle w:val="ListParagraph"/>
+        <w:numPr>
+          <w:ilvl w:val="0"/>
+          <w:numId w:val="7"/>
+        </w:numPr>
+      </w:pPr>
+      <w:r>
+        <w:t>Open the server explore by going to View -&gt; Server Explorer</w:t>
+      </w:r>
+    </w:p>
+    <w:p>
+      <w:pPr>
+        <w:pStyle w:val="ListParagraph"/>
+        <w:numPr>
+          <w:ilvl w:val="0"/>
+          <w:numId w:val="7"/>
+        </w:numPr>
+      </w:pPr>
+      <w:r>
+        <w:t>In data connections right click on the database and select properties</w:t>
+      </w:r>
+    </w:p>
+    <w:p>
+      <w:pPr>
+        <w:pStyle w:val="ListParagraph"/>
+        <w:numPr>
+          <w:ilvl w:val="0"/>
+          <w:numId w:val="7"/>
+        </w:numPr>
+      </w:pPr>
+      <w:r>
+        <w:t>Copy the connection string into the env file</w:t>
+      </w:r>
     </w:p>
     <w:sectPr>
       <w:pgSz w:w="12240" w:h="15840"/>
@@ -564,6 +1058,92 @@
 <file path=word/numbering.xml><?xml version="1.0" encoding="utf-8"?>
 <w:numbering xmlns:wpc="http://schemas.microsoft.com/office/word/2010/wordprocessingCanvas" xmlns:cx="http://schemas.microsoft.com/office/drawing/2014/chartex" xmlns:cx1="http://schemas.microsoft.com/office/drawing/2015/9/8/chartex" xmlns:cx2="http://schemas.microsoft.com/office/drawing/2015/10/21/chartex" xmlns:cx3="http://schemas.microsoft.com/office/drawing/2016/5/9/chartex" xmlns:cx4="http://schemas.microsoft.com/office/drawing/2016/5/10/chartex" xmlns:cx5="http://schemas.microsoft.com/office/drawing/2016/5/11/chartex" xmlns:cx6="http://schemas.microsoft.com/office/drawing/2016/5/12/chartex" xmlns:cx7="http://schemas.microsoft.com/office/drawing/2016/5/13/chartex" xmlns:cx8="http://schemas.microsoft.com/office/drawing/2016/5/14/chartex" xmlns:mc="http://schemas.openxmlformats.org/markup-compatibility/2006" xmlns:aink="http://schemas.microsoft.com/office/drawing/2016/ink" xmlns:am3d="http://schemas.microsoft.com/office/drawing/2017/model3d" xmlns:o="urn:schemas-microsoft-com:office:office" xmlns:r="http://schemas.openxmlformats.org/officeDocument/2006/relationships" xmlns:m="http://schemas.openxmlformats.org/officeDocument/2006/math" xmlns:v="urn:schemas-microsoft-com:vml" xmlns:wp14="http://schemas.microsoft.com/office/word/2010/wordprocessingDrawing" xmlns:wp="http://schemas.openxmlformats.org/drawingml/2006/wordprocessingDrawing" xmlns:w10="urn:schemas-microsoft-com:office:word" xmlns:w="http://schemas.openxmlformats.org/wordprocessingml/2006/main" xmlns:w14="http://schemas.microsoft.com/office/word/2010/wordml" xmlns:w15="http://schemas.microsoft.com/office/word/2012/wordml" xmlns:w16cex="http://schemas.microsoft.com/office/word/2018/wordml/cex" xmlns:w16cid="http://schemas.microsoft.com/office/word/2016/wordml/cid" xmlns:w16="http://schemas.microsoft.com/office/word/2018/wordml" xmlns:w16se="http://schemas.microsoft.com/office/word/2015/wordml/symex" xmlns:wpg="http://schemas.microsoft.com/office/word/2010/wordprocessingGroup" xmlns:wpi="http://schemas.microsoft.com/office/word/2010/wordprocessingInk" xmlns:wne="http://schemas.microsoft.com/office/word/2006/wordml" xmlns:wps="http://schemas.microsoft.com/office/word/2010/wordprocessingShape" mc:Ignorable="w14 w15 w16se w16cid w16 w16cex wp14">
   <w:abstractNum w:abstractNumId="0" w15:restartNumberingAfterBreak="0">
+    <w:nsid w:val="15F21176"/>
+    <w:multiLevelType w:val="hybridMultilevel"/>
+    <w:tmpl w:val="18E0A8A4"/>
+    <w:lvl w:ilvl="0" w:tplc="0409000F">
+      <w:start w:val="1"/>
+      <w:numFmt w:val="decimal"/>
+      <w:lvlText w:val="%1."/>
+      <w:lvlJc w:val="left"/>
+      <w:pPr>
+        <w:ind w:left="720" w:hanging="360"/>
+      </w:pPr>
+    </w:lvl>
+    <w:lvl w:ilvl="1" w:tplc="04090019" w:tentative="1">
+      <w:start w:val="1"/>
+      <w:numFmt w:val="lowerLetter"/>
+      <w:lvlText w:val="%2."/>
+      <w:lvlJc w:val="left"/>
+      <w:pPr>
+        <w:ind w:left="1440" w:hanging="360"/>
+      </w:pPr>
+    </w:lvl>
+    <w:lvl w:ilvl="2" w:tplc="0409001B" w:tentative="1">
+      <w:start w:val="1"/>
+      <w:numFmt w:val="lowerRoman"/>
+      <w:lvlText w:val="%3."/>
+      <w:lvlJc w:val="right"/>
+      <w:pPr>
+        <w:ind w:left="2160" w:hanging="180"/>
+      </w:pPr>
+    </w:lvl>
+    <w:lvl w:ilvl="3" w:tplc="0409000F" w:tentative="1">
+      <w:start w:val="1"/>
+      <w:numFmt w:val="decimal"/>
+      <w:lvlText w:val="%4."/>
+      <w:lvlJc w:val="left"/>
+      <w:pPr>
+        <w:ind w:left="2880" w:hanging="360"/>
+      </w:pPr>
+    </w:lvl>
+    <w:lvl w:ilvl="4" w:tplc="04090019" w:tentative="1">
+      <w:start w:val="1"/>
+      <w:numFmt w:val="lowerLetter"/>
+      <w:lvlText w:val="%5."/>
+      <w:lvlJc w:val="left"/>
+      <w:pPr>
+        <w:ind w:left="3600" w:hanging="360"/>
+      </w:pPr>
+    </w:lvl>
+    <w:lvl w:ilvl="5" w:tplc="0409001B" w:tentative="1">
+      <w:start w:val="1"/>
+      <w:numFmt w:val="lowerRoman"/>
+      <w:lvlText w:val="%6."/>
+      <w:lvlJc w:val="right"/>
+      <w:pPr>
+        <w:ind w:left="4320" w:hanging="180"/>
+      </w:pPr>
+    </w:lvl>
+    <w:lvl w:ilvl="6" w:tplc="0409000F" w:tentative="1">
+      <w:start w:val="1"/>
+      <w:numFmt w:val="decimal"/>
+      <w:lvlText w:val="%7."/>
+      <w:lvlJc w:val="left"/>
+      <w:pPr>
+        <w:ind w:left="5040" w:hanging="360"/>
+      </w:pPr>
+    </w:lvl>
+    <w:lvl w:ilvl="7" w:tplc="04090019" w:tentative="1">
+      <w:start w:val="1"/>
+      <w:numFmt w:val="lowerLetter"/>
+      <w:lvlText w:val="%8."/>
+      <w:lvlJc w:val="left"/>
+      <w:pPr>
+        <w:ind w:left="5760" w:hanging="360"/>
+      </w:pPr>
+    </w:lvl>
+    <w:lvl w:ilvl="8" w:tplc="0409001B" w:tentative="1">
+      <w:start w:val="1"/>
+      <w:numFmt w:val="lowerRoman"/>
+      <w:lvlText w:val="%9."/>
+      <w:lvlJc w:val="right"/>
+      <w:pPr>
+        <w:ind w:left="6480" w:hanging="180"/>
+      </w:pPr>
+    </w:lvl>
+  </w:abstractNum>
+  <w:abstractNum w:abstractNumId="1" w15:restartNumberingAfterBreak="0">
     <w:nsid w:val="22414C52"/>
     <w:multiLevelType w:val="hybridMultilevel"/>
     <w:tmpl w:val="5EA2FDD2"/>
@@ -649,7 +1229,179 @@
       </w:pPr>
     </w:lvl>
   </w:abstractNum>
-  <w:abstractNum w:abstractNumId="1" w15:restartNumberingAfterBreak="0">
+  <w:abstractNum w:abstractNumId="2" w15:restartNumberingAfterBreak="0">
+    <w:nsid w:val="276B6F97"/>
+    <w:multiLevelType w:val="hybridMultilevel"/>
+    <w:tmpl w:val="8BD857C0"/>
+    <w:lvl w:ilvl="0" w:tplc="0409000F">
+      <w:start w:val="1"/>
+      <w:numFmt w:val="decimal"/>
+      <w:lvlText w:val="%1."/>
+      <w:lvlJc w:val="left"/>
+      <w:pPr>
+        <w:ind w:left="720" w:hanging="360"/>
+      </w:pPr>
+    </w:lvl>
+    <w:lvl w:ilvl="1" w:tplc="04090019">
+      <w:start w:val="1"/>
+      <w:numFmt w:val="lowerLetter"/>
+      <w:lvlText w:val="%2."/>
+      <w:lvlJc w:val="left"/>
+      <w:pPr>
+        <w:ind w:left="1440" w:hanging="360"/>
+      </w:pPr>
+    </w:lvl>
+    <w:lvl w:ilvl="2" w:tplc="0409001B" w:tentative="1">
+      <w:start w:val="1"/>
+      <w:numFmt w:val="lowerRoman"/>
+      <w:lvlText w:val="%3."/>
+      <w:lvlJc w:val="right"/>
+      <w:pPr>
+        <w:ind w:left="2160" w:hanging="180"/>
+      </w:pPr>
+    </w:lvl>
+    <w:lvl w:ilvl="3" w:tplc="0409000F" w:tentative="1">
+      <w:start w:val="1"/>
+      <w:numFmt w:val="decimal"/>
+      <w:lvlText w:val="%4."/>
+      <w:lvlJc w:val="left"/>
+      <w:pPr>
+        <w:ind w:left="2880" w:hanging="360"/>
+      </w:pPr>
+    </w:lvl>
+    <w:lvl w:ilvl="4" w:tplc="04090019" w:tentative="1">
+      <w:start w:val="1"/>
+      <w:numFmt w:val="lowerLetter"/>
+      <w:lvlText w:val="%5."/>
+      <w:lvlJc w:val="left"/>
+      <w:pPr>
+        <w:ind w:left="3600" w:hanging="360"/>
+      </w:pPr>
+    </w:lvl>
+    <w:lvl w:ilvl="5" w:tplc="0409001B" w:tentative="1">
+      <w:start w:val="1"/>
+      <w:numFmt w:val="lowerRoman"/>
+      <w:lvlText w:val="%6."/>
+      <w:lvlJc w:val="right"/>
+      <w:pPr>
+        <w:ind w:left="4320" w:hanging="180"/>
+      </w:pPr>
+    </w:lvl>
+    <w:lvl w:ilvl="6" w:tplc="0409000F" w:tentative="1">
+      <w:start w:val="1"/>
+      <w:numFmt w:val="decimal"/>
+      <w:lvlText w:val="%7."/>
+      <w:lvlJc w:val="left"/>
+      <w:pPr>
+        <w:ind w:left="5040" w:hanging="360"/>
+      </w:pPr>
+    </w:lvl>
+    <w:lvl w:ilvl="7" w:tplc="04090019" w:tentative="1">
+      <w:start w:val="1"/>
+      <w:numFmt w:val="lowerLetter"/>
+      <w:lvlText w:val="%8."/>
+      <w:lvlJc w:val="left"/>
+      <w:pPr>
+        <w:ind w:left="5760" w:hanging="360"/>
+      </w:pPr>
+    </w:lvl>
+    <w:lvl w:ilvl="8" w:tplc="0409001B" w:tentative="1">
+      <w:start w:val="1"/>
+      <w:numFmt w:val="lowerRoman"/>
+      <w:lvlText w:val="%9."/>
+      <w:lvlJc w:val="right"/>
+      <w:pPr>
+        <w:ind w:left="6480" w:hanging="180"/>
+      </w:pPr>
+    </w:lvl>
+  </w:abstractNum>
+  <w:abstractNum w:abstractNumId="3" w15:restartNumberingAfterBreak="0">
+    <w:nsid w:val="464203F9"/>
+    <w:multiLevelType w:val="hybridMultilevel"/>
+    <w:tmpl w:val="3702905E"/>
+    <w:lvl w:ilvl="0" w:tplc="0409000F">
+      <w:start w:val="1"/>
+      <w:numFmt w:val="decimal"/>
+      <w:lvlText w:val="%1."/>
+      <w:lvlJc w:val="left"/>
+      <w:pPr>
+        <w:ind w:left="720" w:hanging="360"/>
+      </w:pPr>
+    </w:lvl>
+    <w:lvl w:ilvl="1" w:tplc="04090019" w:tentative="1">
+      <w:start w:val="1"/>
+      <w:numFmt w:val="lowerLetter"/>
+      <w:lvlText w:val="%2."/>
+      <w:lvlJc w:val="left"/>
+      <w:pPr>
+        <w:ind w:left="1440" w:hanging="360"/>
+      </w:pPr>
+    </w:lvl>
+    <w:lvl w:ilvl="2" w:tplc="0409001B" w:tentative="1">
+      <w:start w:val="1"/>
+      <w:numFmt w:val="lowerRoman"/>
+      <w:lvlText w:val="%3."/>
+      <w:lvlJc w:val="right"/>
+      <w:pPr>
+        <w:ind w:left="2160" w:hanging="180"/>
+      </w:pPr>
+    </w:lvl>
+    <w:lvl w:ilvl="3" w:tplc="0409000F" w:tentative="1">
+      <w:start w:val="1"/>
+      <w:numFmt w:val="decimal"/>
+      <w:lvlText w:val="%4."/>
+      <w:lvlJc w:val="left"/>
+      <w:pPr>
+        <w:ind w:left="2880" w:hanging="360"/>
+      </w:pPr>
+    </w:lvl>
+    <w:lvl w:ilvl="4" w:tplc="04090019" w:tentative="1">
+      <w:start w:val="1"/>
+      <w:numFmt w:val="lowerLetter"/>
+      <w:lvlText w:val="%5."/>
+      <w:lvlJc w:val="left"/>
+      <w:pPr>
+        <w:ind w:left="3600" w:hanging="360"/>
+      </w:pPr>
+    </w:lvl>
+    <w:lvl w:ilvl="5" w:tplc="0409001B" w:tentative="1">
+      <w:start w:val="1"/>
+      <w:numFmt w:val="lowerRoman"/>
+      <w:lvlText w:val="%6."/>
+      <w:lvlJc w:val="right"/>
+      <w:pPr>
+        <w:ind w:left="4320" w:hanging="180"/>
+      </w:pPr>
+    </w:lvl>
+    <w:lvl w:ilvl="6" w:tplc="0409000F" w:tentative="1">
+      <w:start w:val="1"/>
+      <w:numFmt w:val="decimal"/>
+      <w:lvlText w:val="%7."/>
+      <w:lvlJc w:val="left"/>
+      <w:pPr>
+        <w:ind w:left="5040" w:hanging="360"/>
+      </w:pPr>
+    </w:lvl>
+    <w:lvl w:ilvl="7" w:tplc="04090019" w:tentative="1">
+      <w:start w:val="1"/>
+      <w:numFmt w:val="lowerLetter"/>
+      <w:lvlText w:val="%8."/>
+      <w:lvlJc w:val="left"/>
+      <w:pPr>
+        <w:ind w:left="5760" w:hanging="360"/>
+      </w:pPr>
+    </w:lvl>
+    <w:lvl w:ilvl="8" w:tplc="0409001B" w:tentative="1">
+      <w:start w:val="1"/>
+      <w:numFmt w:val="lowerRoman"/>
+      <w:lvlText w:val="%9."/>
+      <w:lvlJc w:val="right"/>
+      <w:pPr>
+        <w:ind w:left="6480" w:hanging="180"/>
+      </w:pPr>
+    </w:lvl>
+  </w:abstractNum>
+  <w:abstractNum w:abstractNumId="4" w15:restartNumberingAfterBreak="0">
     <w:nsid w:val="4A172BE7"/>
     <w:multiLevelType w:val="hybridMultilevel"/>
     <w:tmpl w:val="FBACBED8"/>
@@ -735,7 +1487,7 @@
       </w:pPr>
     </w:lvl>
   </w:abstractNum>
-  <w:abstractNum w:abstractNumId="2" w15:restartNumberingAfterBreak="0">
+  <w:abstractNum w:abstractNumId="5" w15:restartNumberingAfterBreak="0">
     <w:nsid w:val="68DB65FA"/>
     <w:multiLevelType w:val="hybridMultilevel"/>
     <w:tmpl w:val="F36C171A"/>
@@ -821,14 +1573,112 @@
       </w:pPr>
     </w:lvl>
   </w:abstractNum>
+  <w:abstractNum w:abstractNumId="6" w15:restartNumberingAfterBreak="0">
+    <w:nsid w:val="78D8515E"/>
+    <w:multiLevelType w:val="hybridMultilevel"/>
+    <w:tmpl w:val="779642E8"/>
+    <w:lvl w:ilvl="0" w:tplc="0409000F">
+      <w:start w:val="1"/>
+      <w:numFmt w:val="decimal"/>
+      <w:lvlText w:val="%1."/>
+      <w:lvlJc w:val="left"/>
+      <w:pPr>
+        <w:ind w:left="720" w:hanging="360"/>
+      </w:pPr>
+    </w:lvl>
+    <w:lvl w:ilvl="1" w:tplc="04090019">
+      <w:start w:val="1"/>
+      <w:numFmt w:val="lowerLetter"/>
+      <w:lvlText w:val="%2."/>
+      <w:lvlJc w:val="left"/>
+      <w:pPr>
+        <w:ind w:left="1440" w:hanging="360"/>
+      </w:pPr>
+    </w:lvl>
+    <w:lvl w:ilvl="2" w:tplc="0409001B" w:tentative="1">
+      <w:start w:val="1"/>
+      <w:numFmt w:val="lowerRoman"/>
+      <w:lvlText w:val="%3."/>
+      <w:lvlJc w:val="right"/>
+      <w:pPr>
+        <w:ind w:left="2160" w:hanging="180"/>
+      </w:pPr>
+    </w:lvl>
+    <w:lvl w:ilvl="3" w:tplc="0409000F" w:tentative="1">
+      <w:start w:val="1"/>
+      <w:numFmt w:val="decimal"/>
+      <w:lvlText w:val="%4."/>
+      <w:lvlJc w:val="left"/>
+      <w:pPr>
+        <w:ind w:left="2880" w:hanging="360"/>
+      </w:pPr>
+    </w:lvl>
+    <w:lvl w:ilvl="4" w:tplc="04090019" w:tentative="1">
+      <w:start w:val="1"/>
+      <w:numFmt w:val="lowerLetter"/>
+      <w:lvlText w:val="%5."/>
+      <w:lvlJc w:val="left"/>
+      <w:pPr>
+        <w:ind w:left="3600" w:hanging="360"/>
+      </w:pPr>
+    </w:lvl>
+    <w:lvl w:ilvl="5" w:tplc="0409001B" w:tentative="1">
+      <w:start w:val="1"/>
+      <w:numFmt w:val="lowerRoman"/>
+      <w:lvlText w:val="%6."/>
+      <w:lvlJc w:val="right"/>
+      <w:pPr>
+        <w:ind w:left="4320" w:hanging="180"/>
+      </w:pPr>
+    </w:lvl>
+    <w:lvl w:ilvl="6" w:tplc="0409000F" w:tentative="1">
+      <w:start w:val="1"/>
+      <w:numFmt w:val="decimal"/>
+      <w:lvlText w:val="%7."/>
+      <w:lvlJc w:val="left"/>
+      <w:pPr>
+        <w:ind w:left="5040" w:hanging="360"/>
+      </w:pPr>
+    </w:lvl>
+    <w:lvl w:ilvl="7" w:tplc="04090019" w:tentative="1">
+      <w:start w:val="1"/>
+      <w:numFmt w:val="lowerLetter"/>
+      <w:lvlText w:val="%8."/>
+      <w:lvlJc w:val="left"/>
+      <w:pPr>
+        <w:ind w:left="5760" w:hanging="360"/>
+      </w:pPr>
+    </w:lvl>
+    <w:lvl w:ilvl="8" w:tplc="0409001B" w:tentative="1">
+      <w:start w:val="1"/>
+      <w:numFmt w:val="lowerRoman"/>
+      <w:lvlText w:val="%9."/>
+      <w:lvlJc w:val="right"/>
+      <w:pPr>
+        <w:ind w:left="6480" w:hanging="180"/>
+      </w:pPr>
+    </w:lvl>
+  </w:abstractNum>
   <w:num w:numId="1">
+    <w:abstractNumId w:val="1"/>
+  </w:num>
+  <w:num w:numId="2">
+    <w:abstractNumId w:val="4"/>
+  </w:num>
+  <w:num w:numId="3">
+    <w:abstractNumId w:val="5"/>
+  </w:num>
+  <w:num w:numId="4">
+    <w:abstractNumId w:val="6"/>
+  </w:num>
+  <w:num w:numId="5">
     <w:abstractNumId w:val="0"/>
   </w:num>
-  <w:num w:numId="2">
-    <w:abstractNumId w:val="1"/>
+  <w:num w:numId="6">
+    <w:abstractNumId w:val="2"/>
   </w:num>
-  <w:num w:numId="3">
-    <w:abstractNumId w:val="2"/>
+  <w:num w:numId="7">
+    <w:abstractNumId w:val="3"/>
   </w:num>
 </w:numbering>
 </file>

</xml_diff>